<commit_message>
lecture 1.1 almost done
</commit_message>
<xml_diff>
--- a/notes.docx
+++ b/notes.docx
@@ -129,7 +129,13 @@
         <w:t xml:space="preserve"> </w:t>
       </w:r>
       <w:r>
-        <w:t>intro, what is data? Data types</w:t>
+        <w:t xml:space="preserve">intro, </w:t>
+      </w:r>
+      <w:r>
+        <w:t>data and decisions,</w:t>
+      </w:r>
+      <w:r>
+        <w:t xml:space="preserve"> Data types</w:t>
       </w:r>
     </w:p>
     <w:p>
@@ -189,15 +195,7 @@
       </w:pPr>
       <w:r>
         <w:tab/>
-        <w:t xml:space="preserve">Homework: </w:t>
-      </w:r>
-      <w:proofErr w:type="gramStart"/>
-      <w:r>
-        <w:t>make</w:t>
-      </w:r>
-      <w:proofErr w:type="gramEnd"/>
-      <w:r>
-        <w:t xml:space="preserve"> charts, and aggregate some data</w:t>
+        <w:t>Homework: make charts, and aggregate some data</w:t>
       </w:r>
     </w:p>
     <w:p>
@@ -588,39 +586,7 @@
           <w:b/>
           <w:bCs/>
         </w:rPr>
-        <w:t xml:space="preserve">Week 11 (short week, </w:t>
-      </w:r>
-      <w:proofErr w:type="gramStart"/>
-      <w:r>
-        <w:rPr>
-          <w:b/>
-          <w:bCs/>
-        </w:rPr>
-        <w:t>vets</w:t>
-      </w:r>
-      <w:proofErr w:type="gramEnd"/>
-      <w:r>
-        <w:rPr>
-          <w:b/>
-          <w:bCs/>
-        </w:rPr>
-        <w:t xml:space="preserve"> day </w:t>
-      </w:r>
-      <w:proofErr w:type="spellStart"/>
-      <w:r>
-        <w:rPr>
-          <w:b/>
-          <w:bCs/>
-        </w:rPr>
-        <w:t>nov</w:t>
-      </w:r>
-      <w:proofErr w:type="spellEnd"/>
-      <w:r>
-        <w:rPr>
-          <w:b/>
-          <w:bCs/>
-        </w:rPr>
-        <w:t xml:space="preserve"> 11)</w:t>
+        <w:t>Week 11 (short week, vets day nov 11)</w:t>
       </w:r>
     </w:p>
     <w:p>
@@ -721,23 +687,7 @@
           <w:b/>
           <w:bCs/>
         </w:rPr>
-        <w:t xml:space="preserve">Week 13 (short week – thanksgiving </w:t>
-      </w:r>
-      <w:proofErr w:type="spellStart"/>
-      <w:r>
-        <w:rPr>
-          <w:b/>
-          <w:bCs/>
-        </w:rPr>
-        <w:t>nov</w:t>
-      </w:r>
-      <w:proofErr w:type="spellEnd"/>
-      <w:r>
-        <w:rPr>
-          <w:b/>
-          <w:bCs/>
-        </w:rPr>
-        <w:t xml:space="preserve"> 28</w:t>
+        <w:t>Week 13 (short week – thanksgiving nov 28</w:t>
       </w:r>
     </w:p>
     <w:p>

</xml_diff>